<commit_message>
working on security reports
</commit_message>
<xml_diff>
--- a/s3/security/Lab5Report.docx
+++ b/s3/security/Lab5Report.docx
@@ -16,14 +16,35 @@
           <w:sz w:val="44"/>
           <w:szCs w:val="44"/>
         </w:rPr>
-        <w:t>NSR/AS Lab 3 – VPN</w:t>
+        <w:t xml:space="preserve">NSR/AS Lab </w:t>
       </w:r>
       <w:r>
         <w:rPr>
           <w:sz w:val="44"/>
           <w:szCs w:val="44"/>
         </w:rPr>
-        <w:t xml:space="preserve">s </w:t>
+        <w:t>5</w:t>
+      </w:r>
+      <w:r>
+        <w:rPr>
+          <w:sz w:val="44"/>
+          <w:szCs w:val="44"/>
+        </w:rPr>
+        <w:t xml:space="preserve"> – </w:t>
+      </w:r>
+      <w:r>
+        <w:rPr>
+          <w:sz w:val="44"/>
+          <w:szCs w:val="44"/>
+        </w:rPr>
+        <w:t>Public Key Cryptography</w:t>
+      </w:r>
+      <w:r>
+        <w:rPr>
+          <w:sz w:val="44"/>
+          <w:szCs w:val="44"/>
+        </w:rPr>
+        <w:t xml:space="preserve"> </w:t>
       </w:r>
       <w:r>
         <w:rPr>
@@ -90,7 +111,6 @@
         <w:t>105341089@student.swin.edu.au</w:t>
       </w:r>
     </w:p>
-    <w:p/>
     <w:p/>
     <w:p>
       <w:pPr>
@@ -125,10 +145,60 @@
     </w:p>
     <w:p>
       <w:r>
-        <w:t>This lab session explored the implementation and behaviour of Virtual Private Networks (VPNs), using OpenVPN to connect two virtual Ubuntu machines. The goal of this lab</w:t>
-      </w:r>
-      <w:r>
-        <w:t xml:space="preserve"> was to establish a secure encrypted tunnel between both virtual machines using a shared key. The lab involved generating and securely transferring a key, installing ssh on the machines, and setting up the bi-directional VPN. Wireshark was used to monitor traffic on the tunnel and the ethernet interface, and did confirm that the VPN tunnels successfully encrypted traffic. This was demonstrated using pings and telnet.</w:t>
+        <w:t xml:space="preserve">This lab session </w:t>
+      </w:r>
+      <w:r>
+        <w:t>used MATLAB to break</w:t>
+      </w:r>
+      <w:r>
+        <w:t xml:space="preserve"> a</w:t>
+      </w:r>
+      <w:r>
+        <w:t xml:space="preserve"> </w:t>
+      </w:r>
+      <w:r>
+        <w:t>cypher text (c)</w:t>
+      </w:r>
+      <w:r>
+        <w:t xml:space="preserve"> encrypted with a simple RSA public key system. By exploiting the key’s small modulus size (n), it demonstrates how the algorithm can be compromised by factoring n into it’s secret prime components (p, q). These components can then be used to calculate Euler’s totient (x = </w:t>
+      </w:r>
+      <w:r>
+        <w:t>φ(n)</w:t>
+      </w:r>
+      <w:r>
+        <w:t>), and use it to brute force the private exponent (d), such that (d*e) mod x == 1.</w:t>
+      </w:r>
+      <w:r>
+        <w:t xml:space="preserve"> MATLAB was used to create a script that automates this process and decrypts the message. The routine </w:t>
+      </w:r>
+      <w:r>
+        <w:rPr>
+          <w:i/>
+          <w:iCs/>
+        </w:rPr>
+        <w:t>decryptString.m</w:t>
+      </w:r>
+      <w:r>
+        <w:t xml:space="preserve"> was used to decrypt the message. It’s “decryptString” function takes n, d, and c in as parameters and outputs the decrypted cypher (c) in plain text.</w:t>
+      </w:r>
+    </w:p>
+    <w:p>
+      <w:pPr>
+        <w:rPr>
+          <w:i/>
+          <w:iCs/>
+          <w:sz w:val="20"/>
+          <w:szCs w:val="20"/>
+        </w:rPr>
+      </w:pPr>
+      <w:r>
+        <w:rPr>
+          <w:i/>
+          <w:iCs/>
+          <w:sz w:val="20"/>
+          <w:szCs w:val="20"/>
+        </w:rPr>
+        <w:t>-Key words: RSA, cryptography, public key</w:t>
       </w:r>
     </w:p>
     <w:p>
@@ -171,7 +241,10 @@
         <w:t xml:space="preserve">Article [1] states that a Virtual Private Network (VPN) “is an encrypted connection that secures data transmission between devices over the internet”. This </w:t>
       </w:r>
       <w:r>
-        <w:t>is used to encrypt the data traffic and securely transfer data between devices.</w:t>
+        <w:t xml:space="preserve">is used to encrypt the </w:t>
+      </w:r>
+      <w:r>
+        <w:t>data traffic and securely transfer data between devices.</w:t>
       </w:r>
     </w:p>
     <w:p>
@@ -267,14 +340,11 @@
           <w:b/>
           <w:bCs/>
         </w:rPr>
+        <w:lastRenderedPageBreak/>
         <w:t>Data confidentiality Policies</w:t>
       </w:r>
       <w:r>
-        <w:t xml:space="preserve">. By using VPNs to encrypt all communications and data traffic, it ensures that all traffic stays secure even when travelling through public networks. This keeps the </w:t>
-      </w:r>
-      <w:r>
-        <w:lastRenderedPageBreak/>
-        <w:t>data confidential and compliant with data protection policies like</w:t>
+        <w:t>. By using VPNs to encrypt all communications and data traffic, it ensures that all traffic stays secure even when travelling through public networks. This keeps the data confidential and compliant with data protection policies like</w:t>
       </w:r>
       <w:r>
         <w:t xml:space="preserve"> </w:t>
@@ -372,14 +442,24 @@
       <w:r>
         <w:t xml:space="preserve">Figure </w:t>
       </w:r>
-      <w:fldSimple w:instr=" SEQ Figure \* ARABIC ">
-        <w:r>
-          <w:rPr>
-            <w:noProof/>
-          </w:rPr>
-          <w:t>1</w:t>
-        </w:r>
-      </w:fldSimple>
+      <w:r>
+        <w:fldChar w:fldCharType="begin"/>
+      </w:r>
+      <w:r>
+        <w:instrText xml:space="preserve"> SEQ Figure \* ARABIC </w:instrText>
+      </w:r>
+      <w:r>
+        <w:fldChar w:fldCharType="separate"/>
+      </w:r>
+      <w:r>
+        <w:rPr>
+          <w:noProof/>
+        </w:rPr>
+        <w:t>1</w:t>
+      </w:r>
+      <w:r>
+        <w:fldChar w:fldCharType="end"/>
+      </w:r>
       <w:r>
         <w:t>. [4]</w:t>
       </w:r>
@@ -427,23 +507,7 @@
     </w:p>
     <w:p>
       <w:r>
-        <w:t xml:space="preserve">The first step in this lab is to check the </w:t>
-      </w:r>
-      <w:proofErr w:type="spellStart"/>
-      <w:r>
-        <w:t>ip</w:t>
-      </w:r>
-      <w:proofErr w:type="spellEnd"/>
-      <w:r>
-        <w:t xml:space="preserve"> addresses on the virtual machines by using the command “</w:t>
-      </w:r>
-      <w:proofErr w:type="spellStart"/>
-      <w:r>
-        <w:t>ifconfig</w:t>
-      </w:r>
-      <w:proofErr w:type="spellEnd"/>
-      <w:r>
-        <w:t>”.</w:t>
+        <w:t>The first step in this lab is to check the ip addresses on the virtual machines by using the command “ifconfig”.</w:t>
       </w:r>
     </w:p>
     <w:p>
@@ -451,15 +515,7 @@
         <w:keepNext/>
       </w:pPr>
       <w:r>
-        <w:t>(</w:t>
-      </w:r>
-      <w:proofErr w:type="spellStart"/>
-      <w:r>
-        <w:t>ifconfig</w:t>
-      </w:r>
-      <w:proofErr w:type="spellEnd"/>
-      <w:r>
-        <w:t xml:space="preserve"> photo for VM1 was lost)</w:t>
+        <w:t>(ifconfig photo for VM1 was lost)</w:t>
       </w:r>
     </w:p>
     <w:p>
@@ -524,24 +580,26 @@
       <w:r>
         <w:t xml:space="preserve">Figure </w:t>
       </w:r>
-      <w:fldSimple w:instr=" SEQ Figure \* ARABIC ">
-        <w:r>
-          <w:rPr>
-            <w:noProof/>
-          </w:rPr>
-          <w:t>2</w:t>
-        </w:r>
-      </w:fldSimple>
-      <w:r>
-        <w:t xml:space="preserve">. </w:t>
-      </w:r>
-      <w:proofErr w:type="spellStart"/>
-      <w:r>
-        <w:t>ifconfig</w:t>
-      </w:r>
-      <w:proofErr w:type="spellEnd"/>
-      <w:r>
-        <w:t xml:space="preserve"> used on VM</w:t>
+      <w:r>
+        <w:fldChar w:fldCharType="begin"/>
+      </w:r>
+      <w:r>
+        <w:instrText xml:space="preserve"> SEQ Figure \* ARABIC </w:instrText>
+      </w:r>
+      <w:r>
+        <w:fldChar w:fldCharType="separate"/>
+      </w:r>
+      <w:r>
+        <w:rPr>
+          <w:noProof/>
+        </w:rPr>
+        <w:t>2</w:t>
+      </w:r>
+      <w:r>
+        <w:fldChar w:fldCharType="end"/>
+      </w:r>
+      <w:r>
+        <w:t>. ifconfig used on VM</w:t>
       </w:r>
       <w:r>
         <w:t>2</w:t>
@@ -682,14 +740,24 @@
       <w:r>
         <w:t xml:space="preserve">Figure </w:t>
       </w:r>
-      <w:fldSimple w:instr=" SEQ Figure \* ARABIC ">
-        <w:r>
-          <w:rPr>
-            <w:noProof/>
-          </w:rPr>
-          <w:t>3</w:t>
-        </w:r>
-      </w:fldSimple>
+      <w:r>
+        <w:fldChar w:fldCharType="begin"/>
+      </w:r>
+      <w:r>
+        <w:instrText xml:space="preserve"> SEQ Figure \* ARABIC </w:instrText>
+      </w:r>
+      <w:r>
+        <w:fldChar w:fldCharType="separate"/>
+      </w:r>
+      <w:r>
+        <w:rPr>
+          <w:noProof/>
+        </w:rPr>
+        <w:t>3</w:t>
+      </w:r>
+      <w:r>
+        <w:fldChar w:fldCharType="end"/>
+      </w:r>
       <w:r>
         <w:t>. pinging VM2 from VM1</w:t>
       </w:r>
@@ -780,14 +848,24 @@
       <w:r>
         <w:t xml:space="preserve">Figure </w:t>
       </w:r>
-      <w:fldSimple w:instr=" SEQ Figure \* ARABIC ">
-        <w:r>
-          <w:rPr>
-            <w:noProof/>
-          </w:rPr>
-          <w:t>4</w:t>
-        </w:r>
-      </w:fldSimple>
+      <w:r>
+        <w:fldChar w:fldCharType="begin"/>
+      </w:r>
+      <w:r>
+        <w:instrText xml:space="preserve"> SEQ Figure \* ARABIC </w:instrText>
+      </w:r>
+      <w:r>
+        <w:fldChar w:fldCharType="separate"/>
+      </w:r>
+      <w:r>
+        <w:rPr>
+          <w:noProof/>
+        </w:rPr>
+        <w:t>4</w:t>
+      </w:r>
+      <w:r>
+        <w:fldChar w:fldCharType="end"/>
+      </w:r>
       <w:r>
         <w:t>. generate shared password on VM1.</w:t>
       </w:r>
@@ -859,14 +937,24 @@
       <w:r>
         <w:t xml:space="preserve">Figure </w:t>
       </w:r>
-      <w:fldSimple w:instr=" SEQ Figure \* ARABIC ">
-        <w:r>
-          <w:rPr>
-            <w:noProof/>
-          </w:rPr>
-          <w:t>5</w:t>
-        </w:r>
-      </w:fldSimple>
+      <w:r>
+        <w:fldChar w:fldCharType="begin"/>
+      </w:r>
+      <w:r>
+        <w:instrText xml:space="preserve"> SEQ Figure \* ARABIC </w:instrText>
+      </w:r>
+      <w:r>
+        <w:fldChar w:fldCharType="separate"/>
+      </w:r>
+      <w:r>
+        <w:rPr>
+          <w:noProof/>
+        </w:rPr>
+        <w:t>5</w:t>
+      </w:r>
+      <w:r>
+        <w:fldChar w:fldCharType="end"/>
+      </w:r>
       <w:r>
         <w:t>. examine OpenVPN key on VM1.</w:t>
       </w:r>
@@ -883,36 +971,12 @@
           <w:b/>
           <w:bCs/>
         </w:rPr>
-        <w:t xml:space="preserve">Transfer Shared Key </w:t>
-      </w:r>
-      <w:proofErr w:type="gramStart"/>
-      <w:r>
-        <w:rPr>
-          <w:b/>
-          <w:bCs/>
-        </w:rPr>
-        <w:t>To</w:t>
-      </w:r>
-      <w:proofErr w:type="gramEnd"/>
-      <w:r>
-        <w:rPr>
-          <w:b/>
-          <w:bCs/>
-        </w:rPr>
-        <w:t xml:space="preserve"> Other Machine</w:t>
-      </w:r>
-    </w:p>
-    <w:p>
-      <w:r>
-        <w:t xml:space="preserve">The next task is to install </w:t>
-      </w:r>
-      <w:proofErr w:type="spellStart"/>
-      <w:r>
-        <w:t>openssh</w:t>
-      </w:r>
-      <w:proofErr w:type="spellEnd"/>
-      <w:r>
-        <w:t xml:space="preserve"> on each of the machines.</w:t>
+        <w:t>Transfer Shared Key To Other Machine</w:t>
+      </w:r>
+    </w:p>
+    <w:p>
+      <w:r>
+        <w:t>The next task is to install openssh on each of the machines.</w:t>
       </w:r>
     </w:p>
     <w:p>
@@ -977,24 +1041,26 @@
       <w:r>
         <w:t xml:space="preserve">Figure </w:t>
       </w:r>
-      <w:fldSimple w:instr=" SEQ Figure \* ARABIC ">
-        <w:r>
-          <w:rPr>
-            <w:noProof/>
-          </w:rPr>
-          <w:t>6</w:t>
-        </w:r>
-      </w:fldSimple>
-      <w:r>
-        <w:t xml:space="preserve">. install </w:t>
-      </w:r>
-      <w:proofErr w:type="spellStart"/>
-      <w:r>
-        <w:t>openssh</w:t>
-      </w:r>
-      <w:proofErr w:type="spellEnd"/>
-      <w:r>
-        <w:t xml:space="preserve"> onto VM1.</w:t>
+      <w:r>
+        <w:fldChar w:fldCharType="begin"/>
+      </w:r>
+      <w:r>
+        <w:instrText xml:space="preserve"> SEQ Figure \* ARABIC </w:instrText>
+      </w:r>
+      <w:r>
+        <w:fldChar w:fldCharType="separate"/>
+      </w:r>
+      <w:r>
+        <w:rPr>
+          <w:noProof/>
+        </w:rPr>
+        <w:t>6</w:t>
+      </w:r>
+      <w:r>
+        <w:fldChar w:fldCharType="end"/>
+      </w:r>
+      <w:r>
+        <w:t>. install openssh onto VM1.</w:t>
       </w:r>
     </w:p>
     <w:p>
@@ -1059,24 +1125,26 @@
       <w:r>
         <w:t xml:space="preserve">Figure </w:t>
       </w:r>
-      <w:fldSimple w:instr=" SEQ Figure \* ARABIC ">
-        <w:r>
-          <w:rPr>
-            <w:noProof/>
-          </w:rPr>
-          <w:t>7</w:t>
-        </w:r>
-      </w:fldSimple>
-      <w:r>
-        <w:t xml:space="preserve">. install </w:t>
-      </w:r>
-      <w:proofErr w:type="spellStart"/>
-      <w:r>
-        <w:t>openssh</w:t>
-      </w:r>
-      <w:proofErr w:type="spellEnd"/>
-      <w:r>
-        <w:t xml:space="preserve"> onto VM2.</w:t>
+      <w:r>
+        <w:fldChar w:fldCharType="begin"/>
+      </w:r>
+      <w:r>
+        <w:instrText xml:space="preserve"> SEQ Figure \* ARABIC </w:instrText>
+      </w:r>
+      <w:r>
+        <w:fldChar w:fldCharType="separate"/>
+      </w:r>
+      <w:r>
+        <w:rPr>
+          <w:noProof/>
+        </w:rPr>
+        <w:t>7</w:t>
+      </w:r>
+      <w:r>
+        <w:fldChar w:fldCharType="end"/>
+      </w:r>
+      <w:r>
+        <w:t>. install openssh onto VM2.</w:t>
       </w:r>
     </w:p>
     <w:p>
@@ -1146,14 +1214,24 @@
       <w:r>
         <w:t xml:space="preserve">Figure </w:t>
       </w:r>
-      <w:fldSimple w:instr=" SEQ Figure \* ARABIC ">
-        <w:r>
-          <w:rPr>
-            <w:noProof/>
-          </w:rPr>
-          <w:t>8</w:t>
-        </w:r>
-      </w:fldSimple>
+      <w:r>
+        <w:fldChar w:fldCharType="begin"/>
+      </w:r>
+      <w:r>
+        <w:instrText xml:space="preserve"> SEQ Figure \* ARABIC </w:instrText>
+      </w:r>
+      <w:r>
+        <w:fldChar w:fldCharType="separate"/>
+      </w:r>
+      <w:r>
+        <w:rPr>
+          <w:noProof/>
+        </w:rPr>
+        <w:t>8</w:t>
+      </w:r>
+      <w:r>
+        <w:fldChar w:fldCharType="end"/>
+      </w:r>
       <w:r>
         <w:t>. sending key to VM2 via ssh.</w:t>
       </w:r>
@@ -1220,14 +1298,24 @@
       <w:r>
         <w:t xml:space="preserve">Figure </w:t>
       </w:r>
-      <w:fldSimple w:instr=" SEQ Figure \* ARABIC ">
-        <w:r>
-          <w:rPr>
-            <w:noProof/>
-          </w:rPr>
-          <w:t>9</w:t>
-        </w:r>
-      </w:fldSimple>
+      <w:r>
+        <w:fldChar w:fldCharType="begin"/>
+      </w:r>
+      <w:r>
+        <w:instrText xml:space="preserve"> SEQ Figure \* ARABIC </w:instrText>
+      </w:r>
+      <w:r>
+        <w:fldChar w:fldCharType="separate"/>
+      </w:r>
+      <w:r>
+        <w:rPr>
+          <w:noProof/>
+        </w:rPr>
+        <w:t>9</w:t>
+      </w:r>
+      <w:r>
+        <w:fldChar w:fldCharType="end"/>
+      </w:r>
       <w:r>
         <w:t>. confirm the key file has been transferred to VM2.</w:t>
       </w:r>
@@ -1295,14 +1383,24 @@
       <w:r>
         <w:t xml:space="preserve">Figure </w:t>
       </w:r>
-      <w:fldSimple w:instr=" SEQ Figure \* ARABIC ">
-        <w:r>
-          <w:rPr>
-            <w:noProof/>
-          </w:rPr>
-          <w:t>10</w:t>
-        </w:r>
-      </w:fldSimple>
+      <w:r>
+        <w:fldChar w:fldCharType="begin"/>
+      </w:r>
+      <w:r>
+        <w:instrText xml:space="preserve"> SEQ Figure \* ARABIC </w:instrText>
+      </w:r>
+      <w:r>
+        <w:fldChar w:fldCharType="separate"/>
+      </w:r>
+      <w:r>
+        <w:rPr>
+          <w:noProof/>
+        </w:rPr>
+        <w:t>10</w:t>
+      </w:r>
+      <w:r>
+        <w:fldChar w:fldCharType="end"/>
+      </w:r>
       <w:r>
         <w:t>. examine the key to confirm it is the same one.</w:t>
       </w:r>
@@ -1335,15 +1433,7 @@
     </w:p>
     <w:p>
       <w:r>
-        <w:t xml:space="preserve">The </w:t>
-      </w:r>
-      <w:proofErr w:type="spellStart"/>
-      <w:r>
-        <w:t>ip</w:t>
-      </w:r>
-      <w:proofErr w:type="spellEnd"/>
-      <w:r>
-        <w:t xml:space="preserve"> addresses the tunnels will be using are:</w:t>
+        <w:t>The ip addresses the tunnels will be using are:</w:t>
       </w:r>
     </w:p>
     <w:tbl>
@@ -1468,14 +1558,24 @@
       <w:r>
         <w:t xml:space="preserve">Figure </w:t>
       </w:r>
-      <w:fldSimple w:instr=" SEQ Figure \* ARABIC ">
-        <w:r>
-          <w:rPr>
-            <w:noProof/>
-          </w:rPr>
-          <w:t>11</w:t>
-        </w:r>
-      </w:fldSimple>
+      <w:r>
+        <w:fldChar w:fldCharType="begin"/>
+      </w:r>
+      <w:r>
+        <w:instrText xml:space="preserve"> SEQ Figure \* ARABIC </w:instrText>
+      </w:r>
+      <w:r>
+        <w:fldChar w:fldCharType="separate"/>
+      </w:r>
+      <w:r>
+        <w:rPr>
+          <w:noProof/>
+        </w:rPr>
+        <w:t>11</w:t>
+      </w:r>
+      <w:r>
+        <w:fldChar w:fldCharType="end"/>
+      </w:r>
       <w:r>
         <w:t>. setup tunnel from VM1.</w:t>
       </w:r>
@@ -1542,29 +1642,31 @@
       <w:r>
         <w:t xml:space="preserve">Figure </w:t>
       </w:r>
-      <w:fldSimple w:instr=" SEQ Figure \* ARABIC ">
-        <w:r>
-          <w:rPr>
-            <w:noProof/>
-          </w:rPr>
-          <w:t>12</w:t>
-        </w:r>
-      </w:fldSimple>
+      <w:r>
+        <w:fldChar w:fldCharType="begin"/>
+      </w:r>
+      <w:r>
+        <w:instrText xml:space="preserve"> SEQ Figure \* ARABIC </w:instrText>
+      </w:r>
+      <w:r>
+        <w:fldChar w:fldCharType="separate"/>
+      </w:r>
+      <w:r>
+        <w:rPr>
+          <w:noProof/>
+        </w:rPr>
+        <w:t>12</w:t>
+      </w:r>
+      <w:r>
+        <w:fldChar w:fldCharType="end"/>
+      </w:r>
       <w:r>
         <w:t>. setup tunnel from VM2.</w:t>
       </w:r>
     </w:p>
     <w:p>
       <w:r>
-        <w:t xml:space="preserve">Using </w:t>
-      </w:r>
-      <w:proofErr w:type="spellStart"/>
-      <w:r>
-        <w:t>ifconfig</w:t>
-      </w:r>
-      <w:proofErr w:type="spellEnd"/>
-      <w:r>
-        <w:t xml:space="preserve"> to check that there is a tunnel interface (tun1).</w:t>
+        <w:t>Using ifconfig to check that there is a tunnel interface (tun1).</w:t>
       </w:r>
     </w:p>
     <w:p>
@@ -1629,24 +1731,26 @@
       <w:r>
         <w:t xml:space="preserve">Figure </w:t>
       </w:r>
-      <w:fldSimple w:instr=" SEQ Figure \* ARABIC ">
-        <w:r>
-          <w:rPr>
-            <w:noProof/>
-          </w:rPr>
-          <w:t>13</w:t>
-        </w:r>
-      </w:fldSimple>
-      <w:r>
-        <w:t xml:space="preserve">. </w:t>
-      </w:r>
-      <w:proofErr w:type="spellStart"/>
-      <w:r>
-        <w:t>ifconfig</w:t>
-      </w:r>
-      <w:proofErr w:type="spellEnd"/>
-      <w:r>
-        <w:t xml:space="preserve"> on VM2.</w:t>
+      <w:r>
+        <w:fldChar w:fldCharType="begin"/>
+      </w:r>
+      <w:r>
+        <w:instrText xml:space="preserve"> SEQ Figure \* ARABIC </w:instrText>
+      </w:r>
+      <w:r>
+        <w:fldChar w:fldCharType="separate"/>
+      </w:r>
+      <w:r>
+        <w:rPr>
+          <w:noProof/>
+        </w:rPr>
+        <w:t>13</w:t>
+      </w:r>
+      <w:r>
+        <w:fldChar w:fldCharType="end"/>
+      </w:r>
+      <w:r>
+        <w:t>. ifconfig on VM2.</w:t>
       </w:r>
     </w:p>
     <w:p>
@@ -1731,14 +1835,24 @@
       <w:r>
         <w:t xml:space="preserve">Figure </w:t>
       </w:r>
-      <w:fldSimple w:instr=" SEQ Figure \* ARABIC ">
-        <w:r>
-          <w:rPr>
-            <w:noProof/>
-          </w:rPr>
-          <w:t>14</w:t>
-        </w:r>
-      </w:fldSimple>
+      <w:r>
+        <w:fldChar w:fldCharType="begin"/>
+      </w:r>
+      <w:r>
+        <w:instrText xml:space="preserve"> SEQ Figure \* ARABIC </w:instrText>
+      </w:r>
+      <w:r>
+        <w:fldChar w:fldCharType="separate"/>
+      </w:r>
+      <w:r>
+        <w:rPr>
+          <w:noProof/>
+        </w:rPr>
+        <w:t>14</w:t>
+      </w:r>
+      <w:r>
+        <w:fldChar w:fldCharType="end"/>
+      </w:r>
       <w:r>
         <w:t>. VM2 ping tunnel destination address.</w:t>
       </w:r>
@@ -1811,24 +1925,26 @@
       <w:r>
         <w:t xml:space="preserve">Figure </w:t>
       </w:r>
-      <w:fldSimple w:instr=" SEQ Figure \* ARABIC ">
-        <w:r>
-          <w:rPr>
-            <w:noProof/>
-          </w:rPr>
-          <w:t>15</w:t>
-        </w:r>
-      </w:fldSimple>
-      <w:r>
-        <w:t xml:space="preserve">. </w:t>
-      </w:r>
-      <w:proofErr w:type="spellStart"/>
-      <w:r>
-        <w:t>wireshark</w:t>
-      </w:r>
-      <w:proofErr w:type="spellEnd"/>
-      <w:r>
-        <w:t xml:space="preserve"> monitoring tun1 on VM2.</w:t>
+      <w:r>
+        <w:fldChar w:fldCharType="begin"/>
+      </w:r>
+      <w:r>
+        <w:instrText xml:space="preserve"> SEQ Figure \* ARABIC </w:instrText>
+      </w:r>
+      <w:r>
+        <w:fldChar w:fldCharType="separate"/>
+      </w:r>
+      <w:r>
+        <w:rPr>
+          <w:noProof/>
+        </w:rPr>
+        <w:t>15</w:t>
+      </w:r>
+      <w:r>
+        <w:fldChar w:fldCharType="end"/>
+      </w:r>
+      <w:r>
+        <w:t>. wireshark monitoring tun1 on VM2.</w:t>
       </w:r>
     </w:p>
     <w:p>
@@ -1853,15 +1969,7 @@
     </w:p>
     <w:p>
       <w:r>
-        <w:t xml:space="preserve">Now </w:t>
-      </w:r>
-      <w:proofErr w:type="spellStart"/>
-      <w:r>
-        <w:t>wireshark</w:t>
-      </w:r>
-      <w:proofErr w:type="spellEnd"/>
-      <w:r>
-        <w:t xml:space="preserve"> is used to monitor the ethernet interface on VM2.</w:t>
+        <w:t>Now wireshark is used to monitor the ethernet interface on VM2.</w:t>
       </w:r>
     </w:p>
     <w:p>
@@ -1926,24 +2034,26 @@
       <w:r>
         <w:t xml:space="preserve">Figure </w:t>
       </w:r>
-      <w:fldSimple w:instr=" SEQ Figure \* ARABIC ">
-        <w:r>
-          <w:rPr>
-            <w:noProof/>
-          </w:rPr>
-          <w:t>16</w:t>
-        </w:r>
-      </w:fldSimple>
-      <w:r>
-        <w:t xml:space="preserve">. </w:t>
-      </w:r>
-      <w:proofErr w:type="spellStart"/>
-      <w:r>
-        <w:t>wireshark</w:t>
-      </w:r>
-      <w:proofErr w:type="spellEnd"/>
-      <w:r>
-        <w:t xml:space="preserve"> monitoring ethernet interface on VM2.</w:t>
+      <w:r>
+        <w:fldChar w:fldCharType="begin"/>
+      </w:r>
+      <w:r>
+        <w:instrText xml:space="preserve"> SEQ Figure \* ARABIC </w:instrText>
+      </w:r>
+      <w:r>
+        <w:fldChar w:fldCharType="separate"/>
+      </w:r>
+      <w:r>
+        <w:rPr>
+          <w:noProof/>
+        </w:rPr>
+        <w:t>16</w:t>
+      </w:r>
+      <w:r>
+        <w:fldChar w:fldCharType="end"/>
+      </w:r>
+      <w:r>
+        <w:t>. wireshark monitoring ethernet interface on VM2.</w:t>
       </w:r>
     </w:p>
     <w:p>
@@ -1983,15 +2093,7 @@
     </w:p>
     <w:p>
       <w:r>
-        <w:t xml:space="preserve">The protocol of the traffic is </w:t>
-      </w:r>
-      <w:proofErr w:type="gramStart"/>
-      <w:r>
-        <w:t>OpenVPN</w:t>
-      </w:r>
-      <w:proofErr w:type="gramEnd"/>
-      <w:r>
-        <w:t xml:space="preserve"> and the packets have “Malformed </w:t>
+        <w:t xml:space="preserve">The protocol of the traffic is OpenVPN and the packets have “Malformed </w:t>
       </w:r>
       <w:r>
         <w:t>Packet: OpenVPN” on them, indicating that it is encrypted.</w:t>
@@ -2064,37 +2166,31 @@
       <w:r>
         <w:t xml:space="preserve">Figure </w:t>
       </w:r>
-      <w:fldSimple w:instr=" SEQ Figure \* ARABIC ">
-        <w:r>
-          <w:rPr>
-            <w:noProof/>
-          </w:rPr>
-          <w:t>17</w:t>
-        </w:r>
-      </w:fldSimple>
+      <w:r>
+        <w:fldChar w:fldCharType="begin"/>
+      </w:r>
+      <w:r>
+        <w:instrText xml:space="preserve"> SEQ Figure \* ARABIC </w:instrText>
+      </w:r>
+      <w:r>
+        <w:fldChar w:fldCharType="separate"/>
+      </w:r>
+      <w:r>
+        <w:rPr>
+          <w:noProof/>
+        </w:rPr>
+        <w:t>17</w:t>
+      </w:r>
+      <w:r>
+        <w:fldChar w:fldCharType="end"/>
+      </w:r>
       <w:r>
         <w:t>. VM2 telnetting into tunnel address on VM1.</w:t>
       </w:r>
     </w:p>
     <w:p>
       <w:r>
-        <w:t xml:space="preserve">To verify that the telnet worked, use </w:t>
-      </w:r>
-      <w:proofErr w:type="spellStart"/>
-      <w:r>
-        <w:t>ifconfig</w:t>
-      </w:r>
-      <w:proofErr w:type="spellEnd"/>
-      <w:r>
-        <w:t xml:space="preserve"> to check the </w:t>
-      </w:r>
-      <w:proofErr w:type="spellStart"/>
-      <w:r>
-        <w:t>ip</w:t>
-      </w:r>
-      <w:proofErr w:type="spellEnd"/>
-      <w:r>
-        <w:t xml:space="preserve"> address.</w:t>
+        <w:t>To verify that the telnet worked, use ifconfig to check the ip address.</w:t>
       </w:r>
     </w:p>
     <w:p>
@@ -2159,24 +2255,26 @@
       <w:r>
         <w:t xml:space="preserve">Figure </w:t>
       </w:r>
-      <w:fldSimple w:instr=" SEQ Figure \* ARABIC ">
-        <w:r>
-          <w:rPr>
-            <w:noProof/>
-          </w:rPr>
-          <w:t>18</w:t>
-        </w:r>
-      </w:fldSimple>
-      <w:r>
-        <w:t xml:space="preserve">. </w:t>
-      </w:r>
-      <w:proofErr w:type="spellStart"/>
-      <w:r>
-        <w:t>ifconfig</w:t>
-      </w:r>
-      <w:proofErr w:type="spellEnd"/>
-      <w:r>
-        <w:t xml:space="preserve"> on VM2 showing successful telnet.</w:t>
+      <w:r>
+        <w:fldChar w:fldCharType="begin"/>
+      </w:r>
+      <w:r>
+        <w:instrText xml:space="preserve"> SEQ Figure \* ARABIC </w:instrText>
+      </w:r>
+      <w:r>
+        <w:fldChar w:fldCharType="separate"/>
+      </w:r>
+      <w:r>
+        <w:rPr>
+          <w:noProof/>
+        </w:rPr>
+        <w:t>18</w:t>
+      </w:r>
+      <w:r>
+        <w:fldChar w:fldCharType="end"/>
+      </w:r>
+      <w:r>
+        <w:t>. ifconfig on VM2 showing successful telnet.</w:t>
       </w:r>
     </w:p>
     <w:p>
@@ -2191,36 +2289,12 @@
           <w:i/>
           <w:iCs/>
         </w:rPr>
-        <w:t xml:space="preserve">d) Which interface is traffic </w:t>
-      </w:r>
-      <w:proofErr w:type="gramStart"/>
-      <w:r>
-        <w:rPr>
-          <w:i/>
-          <w:iCs/>
-        </w:rPr>
-        <w:t>encrypted</w:t>
-      </w:r>
-      <w:proofErr w:type="gramEnd"/>
-      <w:r>
-        <w:rPr>
-          <w:i/>
-          <w:iCs/>
-        </w:rPr>
-        <w:t xml:space="preserve"> and which interface is not encrypted?</w:t>
-      </w:r>
-    </w:p>
-    <w:p>
-      <w:r>
-        <w:t xml:space="preserve">The tun1 interface appears unencrypted when monitored with </w:t>
-      </w:r>
-      <w:proofErr w:type="spellStart"/>
-      <w:r>
-        <w:t>wireshark</w:t>
-      </w:r>
-      <w:proofErr w:type="spellEnd"/>
-      <w:r>
-        <w:t xml:space="preserve">. </w:t>
+        <w:t>d) Which interface is traffic encrypted and which interface is not encrypted?</w:t>
+      </w:r>
+    </w:p>
+    <w:p>
+      <w:r>
+        <w:t xml:space="preserve">The tun1 interface appears unencrypted when monitored with wireshark. </w:t>
       </w:r>
     </w:p>
     <w:p>
@@ -2286,50 +2360,36 @@
       <w:r>
         <w:t xml:space="preserve">Figure </w:t>
       </w:r>
-      <w:fldSimple w:instr=" SEQ Figure \* ARABIC ">
-        <w:r>
-          <w:rPr>
-            <w:noProof/>
-          </w:rPr>
-          <w:t>19</w:t>
-        </w:r>
-      </w:fldSimple>
-      <w:r>
-        <w:t xml:space="preserve">. </w:t>
-      </w:r>
-      <w:proofErr w:type="spellStart"/>
-      <w:r>
-        <w:t>wireshark</w:t>
-      </w:r>
-      <w:proofErr w:type="spellEnd"/>
-      <w:r>
-        <w:t xml:space="preserve"> monitoring interface tun1.</w:t>
-      </w:r>
-    </w:p>
-    <w:p>
-      <w:r>
-        <w:t xml:space="preserve">This is because </w:t>
-      </w:r>
-      <w:proofErr w:type="spellStart"/>
-      <w:r>
-        <w:t>wireshark</w:t>
-      </w:r>
-      <w:proofErr w:type="spellEnd"/>
-      <w:r>
-        <w:t xml:space="preserve"> is monitoring traffic within the tunnel itself, allowing visibility into the unencrypted packets.</w:t>
-      </w:r>
-    </w:p>
-    <w:p>
-      <w:r>
-        <w:t xml:space="preserve">Interface ens33 appears encrypted when monitored in </w:t>
-      </w:r>
-      <w:proofErr w:type="spellStart"/>
-      <w:r>
-        <w:t>wireshark</w:t>
-      </w:r>
-      <w:proofErr w:type="spellEnd"/>
-      <w:r>
-        <w:t>.</w:t>
+      <w:r>
+        <w:fldChar w:fldCharType="begin"/>
+      </w:r>
+      <w:r>
+        <w:instrText xml:space="preserve"> SEQ Figure \* ARABIC </w:instrText>
+      </w:r>
+      <w:r>
+        <w:fldChar w:fldCharType="separate"/>
+      </w:r>
+      <w:r>
+        <w:rPr>
+          <w:noProof/>
+        </w:rPr>
+        <w:t>19</w:t>
+      </w:r>
+      <w:r>
+        <w:fldChar w:fldCharType="end"/>
+      </w:r>
+      <w:r>
+        <w:t>. wireshark monitoring interface tun1.</w:t>
+      </w:r>
+    </w:p>
+    <w:p>
+      <w:r>
+        <w:t>This is because wireshark is monitoring traffic within the tunnel itself, allowing visibility into the unencrypted packets.</w:t>
+      </w:r>
+    </w:p>
+    <w:p>
+      <w:r>
+        <w:t>Interface ens33 appears encrypted when monitored in wireshark.</w:t>
       </w:r>
     </w:p>
     <w:p>
@@ -2394,37 +2454,31 @@
       <w:r>
         <w:t xml:space="preserve">Figure </w:t>
       </w:r>
-      <w:fldSimple w:instr=" SEQ Figure \* ARABIC ">
-        <w:r>
-          <w:rPr>
-            <w:noProof/>
-          </w:rPr>
-          <w:t>20</w:t>
-        </w:r>
-      </w:fldSimple>
-      <w:r>
-        <w:t xml:space="preserve">. </w:t>
-      </w:r>
-      <w:proofErr w:type="spellStart"/>
-      <w:r>
-        <w:t>wireshark</w:t>
-      </w:r>
-      <w:proofErr w:type="spellEnd"/>
-      <w:r>
-        <w:t xml:space="preserve"> monitoring interface ens33.</w:t>
-      </w:r>
-    </w:p>
-    <w:p>
-      <w:r>
-        <w:t xml:space="preserve">This is because </w:t>
-      </w:r>
-      <w:proofErr w:type="spellStart"/>
-      <w:r>
-        <w:t>wireshark</w:t>
-      </w:r>
-      <w:proofErr w:type="spellEnd"/>
-      <w:r>
-        <w:t xml:space="preserve"> is monitoring the traffic outside the tunnel where the data is encrypted.</w:t>
+      <w:r>
+        <w:fldChar w:fldCharType="begin"/>
+      </w:r>
+      <w:r>
+        <w:instrText xml:space="preserve"> SEQ Figure \* ARABIC </w:instrText>
+      </w:r>
+      <w:r>
+        <w:fldChar w:fldCharType="separate"/>
+      </w:r>
+      <w:r>
+        <w:rPr>
+          <w:noProof/>
+        </w:rPr>
+        <w:t>20</w:t>
+      </w:r>
+      <w:r>
+        <w:fldChar w:fldCharType="end"/>
+      </w:r>
+      <w:r>
+        <w:t>. wireshark monitoring interface ens33.</w:t>
+      </w:r>
+    </w:p>
+    <w:p>
+      <w:r>
+        <w:t>This is because wireshark is monitoring the traffic outside the tunnel where the data is encrypted.</w:t>
       </w:r>
     </w:p>
     <w:p>
@@ -2532,15 +2586,7 @@
     </w:p>
     <w:p>
       <w:r>
-        <w:t xml:space="preserve">[2] Kaspersky, “What is a VPN and how does it </w:t>
-      </w:r>
-      <w:proofErr w:type="gramStart"/>
-      <w:r>
-        <w:t>work?,</w:t>
-      </w:r>
-      <w:proofErr w:type="gramEnd"/>
-      <w:r>
-        <w:t xml:space="preserve">” </w:t>
+        <w:t xml:space="preserve">[2] Kaspersky, “What is a VPN and how does it work?,” </w:t>
       </w:r>
       <w:r>
         <w:rPr>
@@ -2592,15 +2638,7 @@
     </w:p>
     <w:p>
       <w:r>
-        <w:t xml:space="preserve">[4] R. Mendenhall, “Steps for Selecting and Setting up a Small Business </w:t>
-      </w:r>
-      <w:proofErr w:type="spellStart"/>
-      <w:r>
-        <w:t>Vpn</w:t>
-      </w:r>
-      <w:proofErr w:type="spellEnd"/>
-      <w:r>
-        <w:t xml:space="preserve">,” </w:t>
+        <w:t xml:space="preserve">[4] R. Mendenhall, “Steps for Selecting and Setting up a Small Business Vpn,” </w:t>
       </w:r>
       <w:r>
         <w:rPr>
@@ -4002,7 +4040,6 @@
   <w:style w:type="character" w:default="1" w:styleId="DefaultParagraphFont">
     <w:name w:val="Default Paragraph Font"/>
     <w:uiPriority w:val="1"/>
-    <w:semiHidden/>
     <w:unhideWhenUsed/>
   </w:style>
   <w:style w:type="table" w:default="1" w:styleId="TableNormal">

</xml_diff>